<commit_message>
updated product diary and added cartpage
</commit_message>
<xml_diff>
--- a/Web Shop.docx
+++ b/Web Shop.docx
@@ -4,7 +4,7 @@
   <w:body>
     <w:p>
       <w:pPr>
-        <w:pStyle w:val="Heading1"/>
+        <w:pStyle w:val="Otsikko1"/>
         <w:rPr>
           <w:sz w:val="40"/>
           <w:szCs w:val="40"/>
@@ -30,24 +30,32 @@
     </w:p>
     <w:p>
       <w:pPr>
-        <w:pStyle w:val="Heading2"/>
-        <w:rPr>
-          <w:lang w:val="en-GB"/>
-        </w:rPr>
-      </w:pPr>
-    </w:p>
-    <w:p>
-      <w:pPr>
-        <w:pStyle w:val="Heading2"/>
-        <w:rPr>
-          <w:lang w:val="en-GB"/>
-        </w:rPr>
-      </w:pPr>
-      <w:r>
-        <w:rPr>
-          <w:lang w:val="en-GB"/>
-        </w:rPr>
-        <w:t>Projektipalaveri 13.3.2023</w:t>
+        <w:pStyle w:val="Otsikko2"/>
+        <w:rPr>
+          <w:lang w:val="en-GB"/>
+        </w:rPr>
+      </w:pPr>
+    </w:p>
+    <w:p>
+      <w:pPr>
+        <w:pStyle w:val="Otsikko1"/>
+        <w:rPr>
+          <w:lang w:val="en-GB"/>
+        </w:rPr>
+      </w:pPr>
+      <w:proofErr w:type="spellStart"/>
+      <w:r>
+        <w:rPr>
+          <w:lang w:val="en-GB"/>
+        </w:rPr>
+        <w:t>Projektipalaveri</w:t>
+      </w:r>
+      <w:proofErr w:type="spellEnd"/>
+      <w:r>
+        <w:rPr>
+          <w:lang w:val="en-GB"/>
+        </w:rPr>
+        <w:t xml:space="preserve"> 13.3.2023</w:t>
       </w:r>
       <w:r>
         <w:rPr>
@@ -68,51 +76,87 @@
         </w:rPr>
         <w:t>09-12</w:t>
       </w:r>
-    </w:p>
-    <w:p>
-      <w:pPr>
-        <w:rPr>
-          <w:lang w:val="fi-FI"/>
-        </w:rPr>
-      </w:pPr>
-    </w:p>
-    <w:p>
-      <w:pPr>
-        <w:rPr>
-          <w:lang w:val="fi-FI"/>
-        </w:rPr>
-      </w:pPr>
-      <w:r>
-        <w:rPr>
-          <w:lang w:val="fi-FI"/>
-        </w:rPr>
-        <w:t>Wireframe, suunnitelma sivusta, sivun aihe,</w:t>
-      </w:r>
-      <w:r>
-        <w:rPr>
-          <w:lang w:val="fi-FI"/>
-        </w:rPr>
-        <w:t xml:space="preserve"> sivun nimi, GitHub ja HackNPlan -alustukset</w:t>
-      </w:r>
-    </w:p>
-    <w:p>
-      <w:pPr>
-        <w:rPr>
-          <w:lang w:val="fi-FI"/>
-        </w:rPr>
-      </w:pPr>
-    </w:p>
-    <w:p>
-      <w:pPr>
-        <w:rPr>
-          <w:lang w:val="en-GB"/>
-        </w:rPr>
-      </w:pPr>
-      <w:r>
-        <w:rPr>
-          <w:lang w:val="en-GB"/>
-        </w:rPr>
-        <w:t>Rooleja:</w:t>
+      <w:r>
+        <w:rPr>
+          <w:lang w:val="fi-FI"/>
+        </w:rPr>
+        <w:t xml:space="preserve"> Paikalla: Kaikki</w:t>
+      </w:r>
+    </w:p>
+    <w:p>
+      <w:pPr>
+        <w:rPr>
+          <w:lang w:val="fi-FI"/>
+        </w:rPr>
+      </w:pPr>
+    </w:p>
+    <w:p>
+      <w:pPr>
+        <w:rPr>
+          <w:lang w:val="fi-FI"/>
+        </w:rPr>
+      </w:pPr>
+      <w:proofErr w:type="spellStart"/>
+      <w:r>
+        <w:rPr>
+          <w:lang w:val="fi-FI"/>
+        </w:rPr>
+        <w:t>Wireframe</w:t>
+      </w:r>
+      <w:proofErr w:type="spellEnd"/>
+      <w:r>
+        <w:rPr>
+          <w:lang w:val="fi-FI"/>
+        </w:rPr>
+        <w:t>, suunnitelma sivusta, sivun aihe,</w:t>
+      </w:r>
+      <w:r>
+        <w:rPr>
+          <w:lang w:val="fi-FI"/>
+        </w:rPr>
+        <w:t xml:space="preserve"> sivun nimi, GitHub ja </w:t>
+      </w:r>
+      <w:proofErr w:type="spellStart"/>
+      <w:r>
+        <w:rPr>
+          <w:lang w:val="fi-FI"/>
+        </w:rPr>
+        <w:t>HackNPlan</w:t>
+      </w:r>
+      <w:proofErr w:type="spellEnd"/>
+      <w:r>
+        <w:rPr>
+          <w:lang w:val="fi-FI"/>
+        </w:rPr>
+        <w:t xml:space="preserve"> -alustukset</w:t>
+      </w:r>
+    </w:p>
+    <w:p>
+      <w:pPr>
+        <w:rPr>
+          <w:lang w:val="fi-FI"/>
+        </w:rPr>
+      </w:pPr>
+    </w:p>
+    <w:p>
+      <w:pPr>
+        <w:rPr>
+          <w:lang w:val="en-GB"/>
+        </w:rPr>
+      </w:pPr>
+      <w:proofErr w:type="spellStart"/>
+      <w:r>
+        <w:rPr>
+          <w:lang w:val="en-GB"/>
+        </w:rPr>
+        <w:t>Rooleja</w:t>
+      </w:r>
+      <w:proofErr w:type="spellEnd"/>
+      <w:r>
+        <w:rPr>
+          <w:lang w:val="en-GB"/>
+        </w:rPr>
+        <w:t>:</w:t>
       </w:r>
       <w:r>
         <w:rPr>
@@ -139,11 +183,19 @@
         </w:rPr>
         <w:t xml:space="preserve">Scrum master, </w:t>
       </w:r>
-      <w:r>
-        <w:rPr>
-          <w:lang w:val="en-GB"/>
-        </w:rPr>
-        <w:t>Design(SASS, UX)</w:t>
+      <w:proofErr w:type="gramStart"/>
+      <w:r>
+        <w:rPr>
+          <w:lang w:val="en-GB"/>
+        </w:rPr>
+        <w:t>Design(</w:t>
+      </w:r>
+      <w:proofErr w:type="gramEnd"/>
+      <w:r>
+        <w:rPr>
+          <w:lang w:val="en-GB"/>
+        </w:rPr>
+        <w:t>SASS, UX)</w:t>
       </w:r>
       <w:r>
         <w:rPr>
@@ -156,8 +208,15 @@
           <w:lang w:val="en-GB"/>
         </w:rPr>
         <w:br/>
+      </w:r>
+      <w:proofErr w:type="spellStart"/>
+      <w:r>
+        <w:rPr>
+          <w:lang w:val="en-GB"/>
+        </w:rPr>
         <w:t>Samuli</w:t>
       </w:r>
+      <w:proofErr w:type="spellEnd"/>
       <w:r>
         <w:rPr>
           <w:lang w:val="en-GB"/>
@@ -188,8 +247,15 @@
           <w:lang w:val="en-GB"/>
         </w:rPr>
         <w:br/>
+      </w:r>
+      <w:proofErr w:type="spellStart"/>
+      <w:r>
+        <w:rPr>
+          <w:lang w:val="en-GB"/>
+        </w:rPr>
         <w:t>Tommi</w:t>
       </w:r>
+      <w:proofErr w:type="spellEnd"/>
       <w:r>
         <w:rPr>
           <w:lang w:val="en-GB"/>
@@ -213,8 +279,15 @@
           <w:lang w:val="en-GB"/>
         </w:rPr>
         <w:br/>
+      </w:r>
+      <w:proofErr w:type="spellStart"/>
+      <w:r>
+        <w:rPr>
+          <w:lang w:val="en-GB"/>
+        </w:rPr>
         <w:t>Seberi</w:t>
       </w:r>
+      <w:proofErr w:type="spellEnd"/>
       <w:r>
         <w:rPr>
           <w:lang w:val="en-GB"/>
@@ -244,14 +317,14 @@
     </w:p>
     <w:p>
       <w:pPr>
-        <w:pStyle w:val="Heading2"/>
-        <w:rPr>
-          <w:lang w:val="en-GB"/>
-        </w:rPr>
-      </w:pPr>
-      <w:r>
-        <w:rPr>
-          <w:lang w:val="en-GB"/>
+        <w:pStyle w:val="Otsikko1"/>
+        <w:rPr>
+          <w:lang w:val="fi-FI"/>
+        </w:rPr>
+      </w:pPr>
+      <w:r>
+        <w:rPr>
+          <w:lang w:val="fi-FI"/>
         </w:rPr>
         <w:t>Työpäivä 14.3.2023</w:t>
       </w:r>
@@ -259,15 +332,21 @@
     <w:p>
       <w:pPr>
         <w:rPr>
-          <w:lang w:val="en-GB"/>
-        </w:rPr>
-      </w:pPr>
-      <w:r>
-        <w:rPr>
-          <w:lang w:val="en-GB"/>
+          <w:lang w:val="fi-FI"/>
+        </w:rPr>
+      </w:pPr>
+      <w:r>
+        <w:rPr>
+          <w:lang w:val="fi-FI"/>
         </w:rPr>
         <w:t>10:30 – 14:00</w:t>
       </w:r>
+      <w:r>
+        <w:rPr>
+          <w:lang w:val="fi-FI"/>
+        </w:rPr>
+        <w:t xml:space="preserve"> Paikalla: Kaikki</w:t>
+      </w:r>
     </w:p>
     <w:p>
       <w:pPr>
@@ -281,37 +360,372 @@
         </w:rPr>
         <w:t xml:space="preserve">SASS-tyylejä, tietokannan suunnittelua, alustavia </w:t>
       </w:r>
-      <w:r>
-        <w:rPr>
-          <w:lang w:val="fi-FI"/>
-        </w:rPr>
-        <w:t>komponentteja(karuselli, navbar, footer), React routing alustettu, kuvat ja fontit</w:t>
-      </w:r>
-    </w:p>
-    <w:p>
-      <w:pPr>
-        <w:rPr>
-          <w:lang w:val="fi-FI"/>
-        </w:rPr>
-      </w:pPr>
-      <w:r>
-        <w:rPr>
-          <w:lang w:val="fi-FI"/>
-        </w:rPr>
-        <w:t xml:space="preserve">Mitä ens kerralla: </w:t>
-      </w:r>
-    </w:p>
-    <w:p>
-      <w:pPr>
-        <w:rPr>
-          <w:lang w:val="fi-FI"/>
-        </w:rPr>
-      </w:pPr>
-      <w:r>
-        <w:rPr>
-          <w:lang w:val="fi-FI"/>
-        </w:rPr>
-        <w:t>Hakukomponentti, footer, About-sivu johonkin, hampurialaisvalikko</w:t>
+      <w:proofErr w:type="gramStart"/>
+      <w:r>
+        <w:rPr>
+          <w:lang w:val="fi-FI"/>
+        </w:rPr>
+        <w:t>komponentteja(</w:t>
+      </w:r>
+      <w:proofErr w:type="gramEnd"/>
+      <w:r>
+        <w:rPr>
+          <w:lang w:val="fi-FI"/>
+        </w:rPr>
+        <w:t xml:space="preserve">karuselli, </w:t>
+      </w:r>
+      <w:proofErr w:type="spellStart"/>
+      <w:r>
+        <w:rPr>
+          <w:lang w:val="fi-FI"/>
+        </w:rPr>
+        <w:t>navbar</w:t>
+      </w:r>
+      <w:proofErr w:type="spellEnd"/>
+      <w:r>
+        <w:rPr>
+          <w:lang w:val="fi-FI"/>
+        </w:rPr>
+        <w:t xml:space="preserve">, </w:t>
+      </w:r>
+      <w:proofErr w:type="spellStart"/>
+      <w:r>
+        <w:rPr>
+          <w:lang w:val="fi-FI"/>
+        </w:rPr>
+        <w:t>footer</w:t>
+      </w:r>
+      <w:proofErr w:type="spellEnd"/>
+      <w:r>
+        <w:rPr>
+          <w:lang w:val="fi-FI"/>
+        </w:rPr>
+        <w:t xml:space="preserve">), </w:t>
+      </w:r>
+      <w:proofErr w:type="spellStart"/>
+      <w:r>
+        <w:rPr>
+          <w:lang w:val="fi-FI"/>
+        </w:rPr>
+        <w:t>React</w:t>
+      </w:r>
+      <w:proofErr w:type="spellEnd"/>
+      <w:r>
+        <w:rPr>
+          <w:lang w:val="fi-FI"/>
+        </w:rPr>
+        <w:t xml:space="preserve"> </w:t>
+      </w:r>
+      <w:proofErr w:type="spellStart"/>
+      <w:r>
+        <w:rPr>
+          <w:lang w:val="fi-FI"/>
+        </w:rPr>
+        <w:t>routing</w:t>
+      </w:r>
+      <w:proofErr w:type="spellEnd"/>
+      <w:r>
+        <w:rPr>
+          <w:lang w:val="fi-FI"/>
+        </w:rPr>
+        <w:t xml:space="preserve"> alustettu, kuvat ja fontit</w:t>
+      </w:r>
+    </w:p>
+    <w:p>
+      <w:pPr>
+        <w:rPr>
+          <w:lang w:val="fi-FI"/>
+        </w:rPr>
+      </w:pPr>
+      <w:r>
+        <w:rPr>
+          <w:lang w:val="fi-FI"/>
+        </w:rPr>
+        <w:t xml:space="preserve">Mitä </w:t>
+      </w:r>
+      <w:proofErr w:type="spellStart"/>
+      <w:r>
+        <w:rPr>
+          <w:lang w:val="fi-FI"/>
+        </w:rPr>
+        <w:t>ens</w:t>
+      </w:r>
+      <w:proofErr w:type="spellEnd"/>
+      <w:r>
+        <w:rPr>
+          <w:lang w:val="fi-FI"/>
+        </w:rPr>
+        <w:t xml:space="preserve"> kerralla: </w:t>
+      </w:r>
+    </w:p>
+    <w:p>
+      <w:pPr>
+        <w:rPr>
+          <w:lang w:val="fi-FI"/>
+        </w:rPr>
+      </w:pPr>
+      <w:r>
+        <w:rPr>
+          <w:lang w:val="fi-FI"/>
+        </w:rPr>
+        <w:t xml:space="preserve">Hakukomponentti, </w:t>
+      </w:r>
+      <w:proofErr w:type="spellStart"/>
+      <w:r>
+        <w:rPr>
+          <w:lang w:val="fi-FI"/>
+        </w:rPr>
+        <w:t>footer</w:t>
+      </w:r>
+      <w:proofErr w:type="spellEnd"/>
+      <w:r>
+        <w:rPr>
+          <w:lang w:val="fi-FI"/>
+        </w:rPr>
+        <w:t xml:space="preserve">, </w:t>
+      </w:r>
+      <w:proofErr w:type="spellStart"/>
+      <w:r>
+        <w:rPr>
+          <w:lang w:val="fi-FI"/>
+        </w:rPr>
+        <w:t>About</w:t>
+      </w:r>
+      <w:proofErr w:type="spellEnd"/>
+      <w:r>
+        <w:rPr>
+          <w:lang w:val="fi-FI"/>
+        </w:rPr>
+        <w:t xml:space="preserve">-sivu johonkin, </w:t>
+      </w:r>
+      <w:proofErr w:type="spellStart"/>
+      <w:r>
+        <w:rPr>
+          <w:lang w:val="fi-FI"/>
+        </w:rPr>
+        <w:t>hampurialaisvalikko</w:t>
+      </w:r>
+      <w:proofErr w:type="spellEnd"/>
+    </w:p>
+    <w:p>
+      <w:pPr>
+        <w:rPr>
+          <w:lang w:val="fi-FI"/>
+        </w:rPr>
+      </w:pPr>
+    </w:p>
+    <w:p>
+      <w:pPr>
+        <w:pStyle w:val="Otsikko1"/>
+        <w:rPr>
+          <w:lang w:val="fi-FI"/>
+        </w:rPr>
+      </w:pPr>
+      <w:r>
+        <w:rPr>
+          <w:lang w:val="fi-FI"/>
+        </w:rPr>
+        <w:t>Työpäivä 20.3.2023</w:t>
+      </w:r>
+    </w:p>
+    <w:p>
+      <w:pPr>
+        <w:rPr>
+          <w:lang w:val="fi-FI"/>
+        </w:rPr>
+      </w:pPr>
+      <w:proofErr w:type="gramStart"/>
+      <w:r>
+        <w:rPr>
+          <w:lang w:val="fi-FI"/>
+        </w:rPr>
+        <w:t>9-14.00</w:t>
+      </w:r>
+      <w:proofErr w:type="gramEnd"/>
+      <w:r>
+        <w:rPr>
+          <w:lang w:val="fi-FI"/>
+        </w:rPr>
+        <w:t xml:space="preserve"> Paikalla: Sari, Severi, Tommi</w:t>
+      </w:r>
+    </w:p>
+    <w:p>
+      <w:pPr>
+        <w:rPr>
+          <w:lang w:val="fi-FI"/>
+        </w:rPr>
+      </w:pPr>
+      <w:r>
+        <w:rPr>
+          <w:lang w:val="fi-FI"/>
+        </w:rPr>
+        <w:t xml:space="preserve">-Viikonlopun aikana Sari, Tommi ja Samuli tehnyt </w:t>
+      </w:r>
+      <w:proofErr w:type="spellStart"/>
+      <w:r>
+        <w:rPr>
+          <w:lang w:val="fi-FI"/>
+        </w:rPr>
+        <w:t>backia</w:t>
+      </w:r>
+      <w:proofErr w:type="spellEnd"/>
+      <w:r>
+        <w:rPr>
+          <w:lang w:val="fi-FI"/>
+        </w:rPr>
+        <w:t xml:space="preserve"> ja </w:t>
+      </w:r>
+      <w:proofErr w:type="spellStart"/>
+      <w:r>
+        <w:rPr>
+          <w:lang w:val="fi-FI"/>
+        </w:rPr>
+        <w:t>fronttia</w:t>
+      </w:r>
+      <w:proofErr w:type="spellEnd"/>
+      <w:r>
+        <w:rPr>
+          <w:lang w:val="fi-FI"/>
+        </w:rPr>
+        <w:t>, korjailtiin koodauksia kuntoon, sovittiin seuraavan sprintin startti ja retrospektiivi seuraavalle päivälle.</w:t>
+      </w:r>
+    </w:p>
+    <w:p>
+      <w:pPr>
+        <w:rPr>
+          <w:lang w:val="fi-FI"/>
+        </w:rPr>
+      </w:pPr>
+    </w:p>
+    <w:p>
+      <w:pPr>
+        <w:pStyle w:val="Otsikko1"/>
+        <w:rPr>
+          <w:lang w:val="fi-FI"/>
+        </w:rPr>
+      </w:pPr>
+      <w:r>
+        <w:rPr>
+          <w:lang w:val="fi-FI"/>
+        </w:rPr>
+        <w:t xml:space="preserve">Sprint 0 lopetus ja </w:t>
+      </w:r>
+      <w:proofErr w:type="spellStart"/>
+      <w:r>
+        <w:rPr>
+          <w:lang w:val="fi-FI"/>
+        </w:rPr>
+        <w:t>sprint</w:t>
+      </w:r>
+      <w:proofErr w:type="spellEnd"/>
+      <w:r>
+        <w:rPr>
+          <w:lang w:val="fi-FI"/>
+        </w:rPr>
+        <w:t xml:space="preserve"> 1 aloitus 21.3.2023</w:t>
+      </w:r>
+    </w:p>
+    <w:p>
+      <w:pPr>
+        <w:rPr>
+          <w:lang w:val="fi-FI"/>
+        </w:rPr>
+      </w:pPr>
+      <w:proofErr w:type="gramStart"/>
+      <w:r>
+        <w:rPr>
+          <w:lang w:val="fi-FI"/>
+        </w:rPr>
+        <w:t>10.30-16.00</w:t>
+      </w:r>
+      <w:proofErr w:type="gramEnd"/>
+      <w:r>
+        <w:rPr>
+          <w:lang w:val="fi-FI"/>
+        </w:rPr>
+        <w:t xml:space="preserve"> Paikalla: Kaikki</w:t>
+      </w:r>
+    </w:p>
+    <w:p>
+      <w:pPr>
+        <w:rPr>
+          <w:lang w:val="fi-FI"/>
+        </w:rPr>
+      </w:pPr>
+      <w:r>
+        <w:rPr>
+          <w:lang w:val="fi-FI"/>
+        </w:rPr>
+        <w:t xml:space="preserve">-Retrospektiivi: Päädyttiin yhdessä siihen, että 0-sprintti oli 5/5. Saatiin paljon aikaan, </w:t>
+      </w:r>
+      <w:proofErr w:type="gramStart"/>
+      <w:r>
+        <w:rPr>
+          <w:lang w:val="fi-FI"/>
+        </w:rPr>
+        <w:t>ollaan</w:t>
+      </w:r>
+      <w:proofErr w:type="gramEnd"/>
+      <w:r>
+        <w:rPr>
+          <w:lang w:val="fi-FI"/>
+        </w:rPr>
+        <w:t xml:space="preserve"> työstetty hommia yhdessä ja kaikki on edistäneet projektia myös kotona omalla ajalla. </w:t>
+      </w:r>
+      <w:proofErr w:type="spellStart"/>
+      <w:r>
+        <w:rPr>
+          <w:lang w:val="fi-FI"/>
+        </w:rPr>
+        <w:t>Backlog</w:t>
+      </w:r>
+      <w:proofErr w:type="spellEnd"/>
+      <w:r>
+        <w:rPr>
+          <w:lang w:val="fi-FI"/>
+        </w:rPr>
+        <w:t xml:space="preserve"> näyttää kohtuullisen realistiselta ja meillä alkaa olla jo jotensakin toiminnallinen sivun ranka.</w:t>
+      </w:r>
+    </w:p>
+    <w:p>
+      <w:pPr>
+        <w:rPr>
+          <w:lang w:val="fi-FI"/>
+        </w:rPr>
+      </w:pPr>
+      <w:r>
+        <w:rPr>
+          <w:lang w:val="fi-FI"/>
+        </w:rPr>
+        <w:t xml:space="preserve">- Sprint 1: sovittiin tehtävät seuraavalle sprintille, parannellaan ostoskorin ja tuotesivujen toiminnallisuutta, lisätään design -elementtejä, </w:t>
+      </w:r>
+      <w:proofErr w:type="spellStart"/>
+      <w:r>
+        <w:rPr>
+          <w:lang w:val="fi-FI"/>
+        </w:rPr>
+        <w:t>back-endin</w:t>
+      </w:r>
+      <w:proofErr w:type="spellEnd"/>
+      <w:r>
+        <w:rPr>
+          <w:lang w:val="fi-FI"/>
+        </w:rPr>
+        <w:t xml:space="preserve"> puolella hiotaan tauluja ja lisätään </w:t>
+      </w:r>
+      <w:proofErr w:type="spellStart"/>
+      <w:r>
+        <w:rPr>
+          <w:lang w:val="fi-FI"/>
+        </w:rPr>
+        <w:t>php</w:t>
+      </w:r>
+      <w:proofErr w:type="spellEnd"/>
+      <w:r>
+        <w:rPr>
+          <w:lang w:val="fi-FI"/>
+        </w:rPr>
+        <w:t xml:space="preserve"> -komentoja.</w:t>
       </w:r>
     </w:p>
     <w:sectPr>
@@ -332,7 +746,7 @@
         <w:rFonts w:asciiTheme="minorHAnsi" w:eastAsiaTheme="minorHAnsi" w:hAnsiTheme="minorHAnsi" w:cstheme="minorBidi"/>
         <w:sz w:val="22"/>
         <w:szCs w:val="22"/>
-        <w:lang w:val="en-FI" w:eastAsia="en-US" w:bidi="ar-SA"/>
+        <w:lang w:eastAsia="en-US" w:bidi="ar-SA"/>
       </w:rPr>
     </w:rPrDefault>
     <w:pPrDefault>
@@ -719,15 +1133,15 @@
     <w:lsdException w:name="Unresolved Mention" w:semiHidden="1" w:unhideWhenUsed="1"/>
     <w:lsdException w:name="Smart Link" w:semiHidden="1" w:unhideWhenUsed="1"/>
   </w:latentStyles>
-  <w:style w:type="paragraph" w:default="1" w:styleId="Normal">
+  <w:style w:type="paragraph" w:default="1" w:styleId="Normaali">
     <w:name w:val="Normal"/>
     <w:qFormat/>
   </w:style>
-  <w:style w:type="paragraph" w:styleId="Heading1">
+  <w:style w:type="paragraph" w:styleId="Otsikko1">
     <w:name w:val="heading 1"/>
-    <w:basedOn w:val="Normal"/>
-    <w:next w:val="Normal"/>
-    <w:link w:val="Heading1Char"/>
+    <w:basedOn w:val="Normaali"/>
+    <w:next w:val="Normaali"/>
+    <w:link w:val="Otsikko1Char"/>
     <w:uiPriority w:val="9"/>
     <w:qFormat/>
     <w:rsid w:val="008521C8"/>
@@ -744,11 +1158,11 @@
       <w:szCs w:val="32"/>
     </w:rPr>
   </w:style>
-  <w:style w:type="paragraph" w:styleId="Heading2">
+  <w:style w:type="paragraph" w:styleId="Otsikko2">
     <w:name w:val="heading 2"/>
-    <w:basedOn w:val="Normal"/>
-    <w:next w:val="Normal"/>
-    <w:link w:val="Heading2Char"/>
+    <w:basedOn w:val="Normaali"/>
+    <w:next w:val="Normaali"/>
+    <w:link w:val="Otsikko2Char"/>
     <w:uiPriority w:val="9"/>
     <w:unhideWhenUsed/>
     <w:qFormat/>
@@ -766,13 +1180,13 @@
       <w:szCs w:val="26"/>
     </w:rPr>
   </w:style>
-  <w:style w:type="character" w:default="1" w:styleId="DefaultParagraphFont">
+  <w:style w:type="character" w:default="1" w:styleId="Kappaleenoletusfontti">
     <w:name w:val="Default Paragraph Font"/>
     <w:uiPriority w:val="1"/>
     <w:semiHidden/>
     <w:unhideWhenUsed/>
   </w:style>
-  <w:style w:type="table" w:default="1" w:styleId="TableNormal">
+  <w:style w:type="table" w:default="1" w:styleId="Normaalitaulukko">
     <w:name w:val="Normal Table"/>
     <w:uiPriority w:val="99"/>
     <w:semiHidden/>
@@ -787,16 +1201,16 @@
       </w:tblCellMar>
     </w:tblPr>
   </w:style>
-  <w:style w:type="numbering" w:default="1" w:styleId="NoList">
+  <w:style w:type="numbering" w:default="1" w:styleId="Eiluetteloa">
     <w:name w:val="No List"/>
     <w:uiPriority w:val="99"/>
     <w:semiHidden/>
     <w:unhideWhenUsed/>
   </w:style>
-  <w:style w:type="character" w:customStyle="1" w:styleId="Heading1Char">
-    <w:name w:val="Heading 1 Char"/>
-    <w:basedOn w:val="DefaultParagraphFont"/>
-    <w:link w:val="Heading1"/>
+  <w:style w:type="character" w:customStyle="1" w:styleId="Otsikko1Char">
+    <w:name w:val="Otsikko 1 Char"/>
+    <w:basedOn w:val="Kappaleenoletusfontti"/>
+    <w:link w:val="Otsikko1"/>
     <w:uiPriority w:val="9"/>
     <w:rsid w:val="008521C8"/>
     <w:rPr>
@@ -806,10 +1220,10 @@
       <w:szCs w:val="32"/>
     </w:rPr>
   </w:style>
-  <w:style w:type="character" w:customStyle="1" w:styleId="Heading2Char">
-    <w:name w:val="Heading 2 Char"/>
-    <w:basedOn w:val="DefaultParagraphFont"/>
-    <w:link w:val="Heading2"/>
+  <w:style w:type="character" w:customStyle="1" w:styleId="Otsikko2Char">
+    <w:name w:val="Otsikko 2 Char"/>
+    <w:basedOn w:val="Kappaleenoletusfontti"/>
+    <w:link w:val="Otsikko2"/>
     <w:uiPriority w:val="9"/>
     <w:rsid w:val="008521C8"/>
     <w:rPr>

</xml_diff>

<commit_message>
thank you page scss
</commit_message>
<xml_diff>
--- a/Web Shop.docx
+++ b/Web Shop.docx
@@ -43,19 +43,11 @@
           <w:lang w:val="en-GB"/>
         </w:rPr>
       </w:pPr>
-      <w:proofErr w:type="spellStart"/>
-      <w:r>
-        <w:rPr>
-          <w:lang w:val="en-GB"/>
-        </w:rPr>
-        <w:t>Projektipalaveri</w:t>
-      </w:r>
-      <w:proofErr w:type="spellEnd"/>
-      <w:r>
-        <w:rPr>
-          <w:lang w:val="en-GB"/>
-        </w:rPr>
-        <w:t xml:space="preserve"> 13.3.2023</w:t>
+      <w:r>
+        <w:rPr>
+          <w:lang w:val="en-GB"/>
+        </w:rPr>
+        <w:t>Projektipalaveri 13.3.2023</w:t>
       </w:r>
       <w:r>
         <w:rPr>
@@ -74,24 +66,11 @@
     </w:p>
     <w:p/>
     <w:p>
-      <w:proofErr w:type="spellStart"/>
-      <w:r>
-        <w:t>Wireframe</w:t>
-      </w:r>
-      <w:proofErr w:type="spellEnd"/>
-      <w:r>
-        <w:t>, suunnitelma sivusta, sivun aihe,</w:t>
-      </w:r>
-      <w:r>
-        <w:t xml:space="preserve"> sivun nimi, GitHub ja </w:t>
-      </w:r>
-      <w:proofErr w:type="spellStart"/>
-      <w:r>
-        <w:t>HackNPlan</w:t>
-      </w:r>
-      <w:proofErr w:type="spellEnd"/>
-      <w:r>
-        <w:t xml:space="preserve"> -alustukset</w:t>
+      <w:r>
+        <w:t>Wireframe, suunnitelma sivusta, sivun aihe,</w:t>
+      </w:r>
+      <w:r>
+        <w:t xml:space="preserve"> sivun nimi, GitHub ja HackNPlan -alustukset</w:t>
       </w:r>
     </w:p>
     <w:p/>
@@ -101,19 +80,11 @@
           <w:lang w:val="en-GB"/>
         </w:rPr>
       </w:pPr>
-      <w:proofErr w:type="spellStart"/>
-      <w:r>
-        <w:rPr>
-          <w:lang w:val="en-GB"/>
-        </w:rPr>
-        <w:t>Rooleja</w:t>
-      </w:r>
-      <w:proofErr w:type="spellEnd"/>
-      <w:r>
-        <w:rPr>
-          <w:lang w:val="en-GB"/>
-        </w:rPr>
-        <w:t>:</w:t>
+      <w:r>
+        <w:rPr>
+          <w:lang w:val="en-GB"/>
+        </w:rPr>
+        <w:t>Rooleja:</w:t>
       </w:r>
       <w:r>
         <w:rPr>
@@ -140,19 +111,11 @@
         </w:rPr>
         <w:t xml:space="preserve">Scrum master, </w:t>
       </w:r>
-      <w:proofErr w:type="gramStart"/>
-      <w:r>
-        <w:rPr>
-          <w:lang w:val="en-GB"/>
-        </w:rPr>
-        <w:t>Design(</w:t>
-      </w:r>
-      <w:proofErr w:type="gramEnd"/>
-      <w:r>
-        <w:rPr>
-          <w:lang w:val="en-GB"/>
-        </w:rPr>
-        <w:t>SASS, UX)</w:t>
+      <w:r>
+        <w:rPr>
+          <w:lang w:val="en-GB"/>
+        </w:rPr>
+        <w:t>Design(SASS, UX)</w:t>
       </w:r>
       <w:r>
         <w:rPr>
@@ -165,15 +128,8 @@
           <w:lang w:val="en-GB"/>
         </w:rPr>
         <w:br/>
-      </w:r>
-      <w:proofErr w:type="spellStart"/>
-      <w:r>
-        <w:rPr>
-          <w:lang w:val="en-GB"/>
-        </w:rPr>
         <w:t>Samuli</w:t>
       </w:r>
-      <w:proofErr w:type="spellEnd"/>
       <w:r>
         <w:rPr>
           <w:lang w:val="en-GB"/>
@@ -203,30 +159,15 @@
         <w:rPr>
           <w:lang w:val="en-GB"/>
         </w:rPr>
-        <w:t xml:space="preserve">, back-end </w:t>
-      </w:r>
-      <w:proofErr w:type="spellStart"/>
-      <w:r>
-        <w:rPr>
-          <w:lang w:val="en-GB"/>
-        </w:rPr>
-        <w:t>mestari</w:t>
-      </w:r>
-      <w:proofErr w:type="spellEnd"/>
+        <w:t>, back-end mestari</w:t>
+      </w:r>
       <w:r>
         <w:rPr>
           <w:lang w:val="en-GB"/>
         </w:rPr>
         <w:br/>
-      </w:r>
-      <w:proofErr w:type="spellStart"/>
-      <w:r>
-        <w:rPr>
-          <w:lang w:val="en-GB"/>
-        </w:rPr>
         <w:t>Tommi</w:t>
       </w:r>
-      <w:proofErr w:type="spellEnd"/>
       <w:r>
         <w:rPr>
           <w:lang w:val="en-GB"/>
@@ -250,15 +191,8 @@
           <w:lang w:val="en-GB"/>
         </w:rPr>
         <w:br/>
-      </w:r>
-      <w:proofErr w:type="spellStart"/>
-      <w:r>
-        <w:rPr>
-          <w:lang w:val="en-GB"/>
-        </w:rPr>
         <w:t>Seberi</w:t>
       </w:r>
-      <w:proofErr w:type="spellEnd"/>
       <w:r>
         <w:rPr>
           <w:lang w:val="en-GB"/>
@@ -306,85 +240,19 @@
       <w:r>
         <w:t xml:space="preserve">SASS-tyylejä, tietokannan suunnittelua, alustavia </w:t>
       </w:r>
-      <w:proofErr w:type="gramStart"/>
-      <w:r>
-        <w:t>komponentteja(</w:t>
-      </w:r>
-      <w:proofErr w:type="gramEnd"/>
-      <w:r>
-        <w:t xml:space="preserve">karuselli, </w:t>
-      </w:r>
-      <w:proofErr w:type="spellStart"/>
-      <w:r>
-        <w:t>navbar</w:t>
-      </w:r>
-      <w:proofErr w:type="spellEnd"/>
-      <w:r>
-        <w:t xml:space="preserve">, </w:t>
-      </w:r>
-      <w:proofErr w:type="spellStart"/>
-      <w:r>
-        <w:t>footer</w:t>
-      </w:r>
-      <w:proofErr w:type="spellEnd"/>
-      <w:r>
-        <w:t xml:space="preserve">), </w:t>
-      </w:r>
-      <w:proofErr w:type="spellStart"/>
-      <w:r>
-        <w:t>React</w:t>
-      </w:r>
-      <w:proofErr w:type="spellEnd"/>
-      <w:r>
-        <w:t xml:space="preserve"> </w:t>
-      </w:r>
-      <w:proofErr w:type="spellStart"/>
-      <w:r>
-        <w:t>routing</w:t>
-      </w:r>
-      <w:proofErr w:type="spellEnd"/>
-      <w:r>
-        <w:t xml:space="preserve"> alustettu, kuvat ja fontit</w:t>
-      </w:r>
-    </w:p>
-    <w:p>
-      <w:r>
-        <w:t xml:space="preserve">Mitä </w:t>
-      </w:r>
-      <w:proofErr w:type="spellStart"/>
-      <w:r>
-        <w:t>ens</w:t>
-      </w:r>
-      <w:proofErr w:type="spellEnd"/>
-      <w:r>
-        <w:t xml:space="preserve"> kerralla: </w:t>
-      </w:r>
-    </w:p>
-    <w:p>
-      <w:r>
-        <w:t xml:space="preserve">Hakukomponentti, </w:t>
-      </w:r>
-      <w:proofErr w:type="spellStart"/>
-      <w:r>
-        <w:t>footer</w:t>
-      </w:r>
-      <w:proofErr w:type="spellEnd"/>
-      <w:r>
-        <w:t xml:space="preserve">, </w:t>
-      </w:r>
-      <w:proofErr w:type="spellStart"/>
-      <w:r>
-        <w:t>About</w:t>
-      </w:r>
-      <w:proofErr w:type="spellEnd"/>
-      <w:r>
-        <w:t xml:space="preserve">-sivu johonkin, </w:t>
-      </w:r>
-      <w:proofErr w:type="spellStart"/>
-      <w:r>
-        <w:t>hampurialaisvalikko</w:t>
-      </w:r>
-      <w:proofErr w:type="spellEnd"/>
+      <w:r>
+        <w:t>komponentteja(karuselli, navbar, footer), React routing alustettu, kuvat ja fontit</w:t>
+      </w:r>
+    </w:p>
+    <w:p>
+      <w:r>
+        <w:t xml:space="preserve">Mitä ens kerralla: </w:t>
+      </w:r>
+    </w:p>
+    <w:p>
+      <w:r>
+        <w:t>Hakukomponentti, footer, About-sivu johonkin, hampurialaisvalikko</w:t>
+      </w:r>
     </w:p>
     <w:p/>
     <w:p>
@@ -396,34 +264,13 @@
       </w:r>
     </w:p>
     <w:p>
-      <w:proofErr w:type="gramStart"/>
-      <w:r>
-        <w:t>9-14.00</w:t>
-      </w:r>
-      <w:proofErr w:type="gramEnd"/>
-      <w:r>
-        <w:t xml:space="preserve"> Paikalla: Sari, Severi, Tommi</w:t>
-      </w:r>
-    </w:p>
-    <w:p>
-      <w:r>
-        <w:t xml:space="preserve">-Viikonlopun aikana Sari, Tommi ja Samuli tehnyt </w:t>
-      </w:r>
-      <w:proofErr w:type="spellStart"/>
-      <w:r>
-        <w:t>backia</w:t>
-      </w:r>
-      <w:proofErr w:type="spellEnd"/>
-      <w:r>
-        <w:t xml:space="preserve"> ja </w:t>
-      </w:r>
-      <w:proofErr w:type="spellStart"/>
-      <w:r>
-        <w:t>fronttia</w:t>
-      </w:r>
-      <w:proofErr w:type="spellEnd"/>
-      <w:r>
-        <w:t>, korjailtiin koodauksia kuntoon, sovittiin seuraavan sprintin startti ja retrospektiivi seuraavalle päivälle.</w:t>
+      <w:r>
+        <w:t>9-14.00 Paikalla: Sari, Severi, Tommi</w:t>
+      </w:r>
+    </w:p>
+    <w:p>
+      <w:r>
+        <w:t>-Viikonlopun aikana Sari, Tommi ja Samuli tehnyt backia ja fronttia, korjailtiin koodauksia kuntoon, sovittiin seuraavan sprintin startti ja retrospektiivi seuraavalle päivälle.</w:t>
       </w:r>
     </w:p>
     <w:p/>
@@ -432,67 +279,22 @@
         <w:pStyle w:val="Otsikko1"/>
       </w:pPr>
       <w:r>
-        <w:t xml:space="preserve">Sprint 0 lopetus ja </w:t>
-      </w:r>
-      <w:proofErr w:type="spellStart"/>
-      <w:r>
-        <w:t>sprint</w:t>
-      </w:r>
-      <w:proofErr w:type="spellEnd"/>
-      <w:r>
-        <w:t xml:space="preserve"> 1 aloitus 21.3.2023</w:t>
-      </w:r>
-    </w:p>
-    <w:p>
-      <w:proofErr w:type="gramStart"/>
-      <w:r>
-        <w:t>10.30-16.00</w:t>
-      </w:r>
-      <w:proofErr w:type="gramEnd"/>
-      <w:r>
-        <w:t xml:space="preserve"> Paikalla: Kaikki</w:t>
-      </w:r>
-    </w:p>
-    <w:p>
-      <w:r>
-        <w:t xml:space="preserve">-Retrospektiivi: Päädyttiin yhdessä siihen, että 0-sprintti oli 5/5. Saatiin paljon aikaan, </w:t>
-      </w:r>
-      <w:proofErr w:type="gramStart"/>
-      <w:r>
-        <w:t>ollaan</w:t>
-      </w:r>
-      <w:proofErr w:type="gramEnd"/>
-      <w:r>
-        <w:t xml:space="preserve"> työstetty hommia yhdessä ja kaikki on edistäneet projektia myös kotona omalla ajalla. </w:t>
-      </w:r>
-      <w:proofErr w:type="spellStart"/>
-      <w:r>
-        <w:t>Backlog</w:t>
-      </w:r>
-      <w:proofErr w:type="spellEnd"/>
-      <w:r>
-        <w:t xml:space="preserve"> näyttää kohtuullisen realistiselta ja meillä alkaa olla jo jotensakin toiminnallinen sivun ranka.</w:t>
-      </w:r>
-    </w:p>
-    <w:p>
-      <w:r>
-        <w:t xml:space="preserve">- Sprint 1: sovittiin tehtävät seuraavalle sprintille, parannellaan ostoskorin ja tuotesivujen toiminnallisuutta, lisätään design -elementtejä, </w:t>
-      </w:r>
-      <w:proofErr w:type="spellStart"/>
-      <w:r>
-        <w:t>back-endin</w:t>
-      </w:r>
-      <w:proofErr w:type="spellEnd"/>
-      <w:r>
-        <w:t xml:space="preserve"> puolella hiotaan tauluja ja lisätään </w:t>
-      </w:r>
-      <w:proofErr w:type="spellStart"/>
-      <w:r>
-        <w:t>php</w:t>
-      </w:r>
-      <w:proofErr w:type="spellEnd"/>
-      <w:r>
-        <w:t xml:space="preserve"> -komentoja.</w:t>
+        <w:t>Sprint 0 lopetus ja sprint 1 aloitus 21.3.2023</w:t>
+      </w:r>
+    </w:p>
+    <w:p>
+      <w:r>
+        <w:t>10.30-16.00 Paikalla: Kaikki</w:t>
+      </w:r>
+    </w:p>
+    <w:p>
+      <w:r>
+        <w:t>-Retrospektiivi: Päädyttiin yhdessä siihen, että 0-sprintti oli 5/5. Saatiin paljon aikaan, ollaan työstetty hommia yhdessä ja kaikki on edistäneet projektia myös kotona omalla ajalla. Backlog näyttää kohtuullisen realistiselta ja meillä alkaa olla jo jotensakin toiminnallinen sivun ranka.</w:t>
+      </w:r>
+    </w:p>
+    <w:p>
+      <w:r>
+        <w:t>- Sprint 1: sovittiin tehtävät seuraavalle sprintille, parannellaan ostoskorin ja tuotesivujen toiminnallisuutta, lisätään design -elementtejä, back-endin puolella hiotaan tauluja ja lisätään php -komentoja.</w:t>
       </w:r>
     </w:p>
     <w:p>
@@ -501,40 +303,19 @@
       </w:pPr>
       <w:r>
         <w:lastRenderedPageBreak/>
-        <w:t xml:space="preserve">Sprint 1 lopetus ja </w:t>
-      </w:r>
-      <w:proofErr w:type="spellStart"/>
-      <w:r>
-        <w:t>sprint</w:t>
-      </w:r>
-      <w:proofErr w:type="spellEnd"/>
-      <w:r>
-        <w:t xml:space="preserve"> 2 aloitus 27.3.2023</w:t>
-      </w:r>
-    </w:p>
-    <w:p/>
-    <w:p>
-      <w:proofErr w:type="gramStart"/>
-      <w:r>
-        <w:t>10-14.00</w:t>
-      </w:r>
-      <w:proofErr w:type="gramEnd"/>
-      <w:r>
-        <w:t xml:space="preserve"> Paikalla: Samuli, Sari, Tommi</w:t>
-      </w:r>
-    </w:p>
-    <w:p/>
-    <w:p>
-      <w:r>
-        <w:t xml:space="preserve">-Retrospektiivi: edelliseen sprinttiin laitettiin aika paljon </w:t>
-      </w:r>
-      <w:proofErr w:type="spellStart"/>
-      <w:r>
-        <w:t>taskeja</w:t>
-      </w:r>
-      <w:proofErr w:type="spellEnd"/>
-      <w:r>
-        <w:t>, jatketaan tässä sprintissä niiden hiomista koska kaikki ei ole vielä valmista. Sivusto sinänsä on tosi hyvässä vaiheessa.</w:t>
+        <w:t>Sprint 1 lopetus ja sprint 2 aloitus 27.3.2023</w:t>
+      </w:r>
+    </w:p>
+    <w:p/>
+    <w:p>
+      <w:r>
+        <w:t>10-14.00 Paikalla: Samuli, Sari, Tommi</w:t>
+      </w:r>
+    </w:p>
+    <w:p/>
+    <w:p>
+      <w:r>
+        <w:t>-Retrospektiivi: edelliseen sprinttiin laitettiin aika paljon taskeja, jatketaan tässä sprintissä niiden hiomista koska kaikki ei ole vielä valmista. Sivusto sinänsä on tosi hyvässä vaiheessa.</w:t>
       </w:r>
       <w:r>
         <w:t xml:space="preserve"> Sari ja Tommi tehneet aika paljon sivua koulussa paikan päällä viime viikolla, ja Severi ja Samuli taas enempi kotoa käsin, mutta kaikki osallistuneet hyvin tekemiseen.</w:t>
@@ -551,97 +332,26 @@
         <w:pStyle w:val="Otsikko1"/>
       </w:pPr>
       <w:r>
-        <w:t xml:space="preserve">Sprint 2 lopetus ja </w:t>
-      </w:r>
-      <w:proofErr w:type="spellStart"/>
-      <w:r>
-        <w:t>sprint</w:t>
-      </w:r>
-      <w:proofErr w:type="spellEnd"/>
-      <w:r>
-        <w:t xml:space="preserve"> 3 aloitus 3.4.2023</w:t>
-      </w:r>
-    </w:p>
-    <w:p/>
-    <w:p>
-      <w:proofErr w:type="gramStart"/>
-      <w:r>
-        <w:t>10-14.00</w:t>
-      </w:r>
-      <w:proofErr w:type="gramEnd"/>
-      <w:r>
-        <w:t xml:space="preserve"> Paikalla: Samuli, Sari, Tommi</w:t>
-      </w:r>
-    </w:p>
-    <w:p>
-      <w:r>
-        <w:t xml:space="preserve">-Retrospektiivi: paljon saatu aikaan edellisessä sprintissä, sivuston </w:t>
-      </w:r>
-      <w:proofErr w:type="spellStart"/>
-      <w:r>
-        <w:t>front-end</w:t>
-      </w:r>
-      <w:proofErr w:type="spellEnd"/>
-      <w:r>
-        <w:t xml:space="preserve"> alkaa olla </w:t>
-      </w:r>
-      <w:proofErr w:type="spellStart"/>
-      <w:r>
-        <w:t>scss:ää</w:t>
-      </w:r>
-      <w:proofErr w:type="spellEnd"/>
-      <w:r>
-        <w:t xml:space="preserve"> </w:t>
-      </w:r>
-      <w:proofErr w:type="spellStart"/>
-      <w:proofErr w:type="gramStart"/>
-      <w:r>
-        <w:t>lukuunottamatta</w:t>
-      </w:r>
-      <w:proofErr w:type="spellEnd"/>
-      <w:proofErr w:type="gramEnd"/>
-      <w:r>
-        <w:t xml:space="preserve"> valmis. Back-</w:t>
-      </w:r>
-      <w:proofErr w:type="spellStart"/>
-      <w:r>
-        <w:t>endin</w:t>
-      </w:r>
-      <w:proofErr w:type="spellEnd"/>
-      <w:r>
-        <w:t xml:space="preserve"> puolelle vielä muutama isompi homma (anonyymi ostoskori, </w:t>
-      </w:r>
-      <w:proofErr w:type="spellStart"/>
-      <w:r>
-        <w:t>adminin</w:t>
-      </w:r>
-      <w:proofErr w:type="spellEnd"/>
-      <w:r>
-        <w:t xml:space="preserve"> muokkausoikeudet tuotteisiin). </w:t>
-      </w:r>
-      <w:r>
-        <w:t xml:space="preserve"> Tässä vaiheessa kirjattiin retrospektiivi myös reetro.io -</w:t>
-      </w:r>
-      <w:proofErr w:type="spellStart"/>
-      <w:r>
-        <w:t>appilla</w:t>
-      </w:r>
-      <w:proofErr w:type="spellEnd"/>
-      <w:r>
-        <w:t>, Sari toimi kirjurina mutta yhdessä juteltiin asiat. Kirjattu käytännössä asioita koko projektista tähän mennessä.</w:t>
-      </w:r>
-    </w:p>
-    <w:p>
-      <w:r>
-        <w:t xml:space="preserve">-Sprint 3: Sari ja Severi hioo sivuston näkymää, Samuli ja Tommi hoitaa enempi </w:t>
-      </w:r>
-      <w:proofErr w:type="spellStart"/>
-      <w:r>
-        <w:t>bäkkärin</w:t>
-      </w:r>
-      <w:proofErr w:type="spellEnd"/>
-      <w:r>
-        <w:t xml:space="preserve"> puolta.</w:t>
+        <w:t>Sprint 2 lopetus ja sprint 3 aloitus 3.4.2023</w:t>
+      </w:r>
+    </w:p>
+    <w:p/>
+    <w:p>
+      <w:r>
+        <w:t>10-14.00 Paikalla: Samuli, Sari, Tommi</w:t>
+      </w:r>
+    </w:p>
+    <w:p>
+      <w:r>
+        <w:t xml:space="preserve">-Retrospektiivi: paljon saatu aikaan edellisessä sprintissä, sivuston front-end alkaa olla scss:ää lukuunottamatta valmis. Back-endin puolelle vielä muutama isompi homma (anonyymi ostoskori, adminin muokkausoikeudet tuotteisiin). </w:t>
+      </w:r>
+      <w:r>
+        <w:t xml:space="preserve"> Tässä vaiheessa kirjattiin retrospektiivi myös reetro.io -appilla, Sari toimi kirjurina mutta yhdessä juteltiin asiat. Kirjattu käytännössä asioita koko projektista tähän mennessä.</w:t>
+      </w:r>
+    </w:p>
+    <w:p>
+      <w:r>
+        <w:t>-Sprint 3: Sari ja Severi hioo sivuston näkymää, Samuli ja Tommi hoitaa enempi bäkkärin puolta.</w:t>
       </w:r>
     </w:p>
     <w:p/>
@@ -713,15 +423,7 @@
       </w:pPr>
       <w:r>
         <w:lastRenderedPageBreak/>
-        <w:t xml:space="preserve">Sprint 3 lopetus, </w:t>
-      </w:r>
-      <w:proofErr w:type="spellStart"/>
-      <w:r>
-        <w:t>sprint</w:t>
-      </w:r>
-      <w:proofErr w:type="spellEnd"/>
-      <w:r>
-        <w:t xml:space="preserve"> 4 aloitus</w:t>
+        <w:t>Sprint 3 lopetus, sprint 4 aloitus</w:t>
       </w:r>
       <w:r>
         <w:t xml:space="preserve"> 11.4.2023</w:t>
@@ -729,7 +431,6 @@
     </w:p>
     <w:p/>
     <w:p>
-      <w:proofErr w:type="gramStart"/>
       <w:r>
         <w:t>9.30-14.</w:t>
       </w:r>
@@ -737,25 +438,13 @@
         <w:t>3</w:t>
       </w:r>
       <w:r>
-        <w:t>0</w:t>
-      </w:r>
-      <w:proofErr w:type="gramEnd"/>
-      <w:r>
-        <w:t xml:space="preserve"> Paikalla: Samuli, Sari, Tommi</w:t>
-      </w:r>
-    </w:p>
-    <w:p/>
-    <w:p>
-      <w:r>
-        <w:t xml:space="preserve">Retrospektiivi: Sivusto on edistynyt, alkaa näyttää jo aika hyvältä, ulkoasua pitää vielä joillain sivuston osilla hioa. </w:t>
-      </w:r>
-      <w:proofErr w:type="spellStart"/>
-      <w:r>
-        <w:t>Admin</w:t>
-      </w:r>
-      <w:proofErr w:type="spellEnd"/>
-      <w:r>
-        <w:t xml:space="preserve"> oikeudet ja toiminnallisuudet lisätty, anonyymi ostoskori työn alla. Työstetään sitä tänään yhdessä koululla.</w:t>
+        <w:t>0 Paikalla: Samuli, Sari, Tommi</w:t>
+      </w:r>
+    </w:p>
+    <w:p/>
+    <w:p>
+      <w:r>
+        <w:t>Retrospektiivi: Sivusto on edistynyt, alkaa näyttää jo aika hyvältä, ulkoasua pitää vielä joillain sivuston osilla hioa. Admin oikeudet ja toiminnallisuudet lisätty, anonyymi ostoskori työn alla. Työstetään sitä tänään yhdessä koululla.</w:t>
       </w:r>
     </w:p>
     <w:p>
@@ -811,17 +500,35 @@
         <w:t>Sprint 4:</w:t>
       </w:r>
       <w:r>
-        <w:t xml:space="preserve"> Anonyymi ostoskori kuntoon, muutamien sivun osien ulkoasua voisi hioa, </w:t>
-      </w:r>
-      <w:proofErr w:type="spellStart"/>
-      <w:r>
-        <w:t>responsiivisuutta</w:t>
-      </w:r>
-      <w:proofErr w:type="spellEnd"/>
-      <w:r>
-        <w:t xml:space="preserve"> voisi parantaa nyt tai seuraavassa sprintissä.</w:t>
-      </w:r>
-    </w:p>
+        <w:t xml:space="preserve"> Anonyymi ostoskori kuntoon, muutamien sivun osien ulkoasua voisi hioa, responsiivisuutta voisi parantaa nyt tai seuraavassa sprintissä.</w:t>
+      </w:r>
+    </w:p>
+    <w:p/>
+    <w:p>
+      <w:pPr>
+        <w:pStyle w:val="Otsikko1"/>
+      </w:pPr>
+      <w:r>
+        <w:t>Sprint 4 lopetus, sprint 5 aloitus 18.4.2023</w:t>
+      </w:r>
+    </w:p>
+    <w:p/>
+    <w:p>
+      <w:r>
+        <w:t>9.15-14.15 Paikalla: kaikki</w:t>
+      </w:r>
+    </w:p>
+    <w:p/>
+    <w:p>
+      <w:r>
+        <w:t>Retrospektiivi: Sivuston ulkoasu ja responsiivisuus alkaa olla kunnossa. Anonyymin ostoskorin kanssa vielä säätöä. Lisäksi päädyttiin tekemään sivustolle vielä ”orders” -taulu, missä näkysi tehdyt tilaukset ja tilaustaululle käyttöliittymä sivuston admin -osioon.</w:t>
+      </w:r>
+      <w:r>
+        <w:t xml:space="preserve"> Edellisen retrospektiivin tauluun ei oikeastaan lisättävää…</w:t>
+      </w:r>
+    </w:p>
+    <w:p/>
+    <w:p/>
     <w:p/>
     <w:sectPr>
       <w:pgSz w:w="11906" w:h="16838"/>

</xml_diff>